<commit_message>
ehnanced the chat code
</commit_message>
<xml_diff>
--- a/output/survey_analysis_report.docx
+++ b/output/survey_analysis_report.docx
@@ -12,22 +12,22 @@
     </w:p>
     <w:p>
       <w:r>
-        <w:t>Goal: qa testing</w:t>
+        <w:t>Goal: testing open ai</w:t>
       </w:r>
     </w:p>
     <w:p>
       <w:r>
-        <w:t>Hypothesis: is it important for frontend devs</w:t>
+        <w:t>Hypothesis: it is working</w:t>
       </w:r>
     </w:p>
     <w:p>
       <w:r>
-        <w:t>Target Group: None</w:t>
+        <w:t>Target Group: me</w:t>
       </w:r>
     </w:p>
     <w:p>
       <w:r>
-        <w:t>Time Taken (in minutes): None</w:t>
+        <w:t>Time Taken (in minutes): 2</w:t>
       </w:r>
     </w:p>
     <w:p>
@@ -40,73 +40,61 @@
     </w:p>
     <w:p>
       <w:r>
-        <w:t>### Summary of Survey Results:</w:t>
+        <w:t>### 1. Summary of the Survey Results</w:t>
         <w:br/>
         <w:br/>
-        <w:t>The survey was conducted to understand the importance of QA testing in frontend development. All respondents agreed that QA testing is important for frontend development. When asked about the aspects of frontend development that benefit the most from QA testing, the response was not clear. The primary method of implementing QA testing was automated testing. Respondents believe that ideally, 1-2 hours should be spent on QA testing for frontend development. Respondents did not provide any clear challenges encountered during QA testing in frontend development.</w:t>
+        <w:t xml:space="preserve">The survey was designed to test the functionality of open AI and was targeted towards a single respondent. The survey was completed within 2 minutes and consisted of a mixture of closed and open-ended questions. </w:t>
         <w:br/>
         <w:br/>
-        <w:t>### Analysis of Closed-Ended Questions:</w:t>
+        <w:t>The closed-ended questions included a multiple-choice question and a true/false question. For the multiple-choice question, the respondent selected both options ('1' and '2'). In the true/false question, the respondent selected both 'true' and 'false'.</w:t>
         <w:br/>
         <w:br/>
-        <w:t>1. Do you think QA testing is important for frontend development?</w:t>
+        <w:t>The open-ended question received two responses, both of which were 'also testing the open-ended but in response'.</w:t>
         <w:br/>
         <w:br/>
-        <w:t xml:space="preserve">    - True: 100% </w:t>
+        <w:t>### 2. Closed-Ended Questions Analysis</w:t>
         <w:br/>
         <w:br/>
-        <w:t>This indicates unanimous agreement on the importance of QA testing in frontend development.</w:t>
+        <w:t>#### Multiple-Choice Question (MCQ)</w:t>
         <w:br/>
         <w:br/>
-        <w:t>### Thematic Analysis of Open-Ended Questions:</w:t>
+        <w:t xml:space="preserve">The MCQ had two options for selection. The respondent selected both options, leading to a 50-50 distribution. </w:t>
         <w:br/>
         <w:br/>
-        <w:t>1. What aspects of frontend development do you believe benefit the most from QA testing?</w:t>
+        <w:t>![MCQ Distribution](https://via.placeholder.com/150)</w:t>
         <w:br/>
         <w:br/>
-        <w:t xml:space="preserve">    - No clear response was given.</w:t>
+        <w:t>#### True/False Question</w:t>
         <w:br/>
         <w:br/>
-        <w:t>2. What is your primary method of implementing QA testing in frontend development?</w:t>
+        <w:t xml:space="preserve">The True/False question also had a 50-50 distribution, as the respondent selected both 'true' and 'false'. </w:t>
         <w:br/>
         <w:br/>
-        <w:t xml:space="preserve">    - Automated Testing: 100%</w:t>
+        <w:t>![True False Distribution](https://via.placeholder.com/150)</w:t>
         <w:br/>
         <w:br/>
-        <w:t>3. Please describe any challenges you have encountered during QA testing in frontend development.</w:t>
+        <w:t>### 3. Thematic Analysis for Open-Ended Questions</w:t>
         <w:br/>
         <w:br/>
-        <w:t xml:space="preserve">    - No clear response was given.</w:t>
+        <w:t>Since the open-ended question received the same response twice, the thematic analysis is straightforward. The main theme identified is the testing of the open-ended response functionality.</w:t>
         <w:br/>
         <w:br/>
-        <w:t>### Evaluation of Hypothesis:</w:t>
+        <w:t>### 4. Hypothesis Evaluation</w:t>
         <w:br/>
         <w:br/>
-        <w:t xml:space="preserve">The hypothesis that QA testing is important for frontend developers is supported by the data. All respondents agreed on the importance of QA testing in frontend development. However, there is a lack of clarity on which aspects benefit the most from QA testing and the challenges encountered during testing, which could be due to the limited number of responses or lack of experience among the respondents. </w:t>
-        <w:br/>
-        <w:br/>
-        <w:t>### Recommendations:</w:t>
-        <w:br/>
-        <w:br/>
-        <w:t xml:space="preserve">It would be beneficial to conduct a more detailed survey with more respondents and more explicit questions to gain a deeper understanding of the importance and implementation of QA testing in frontend development. This will help in gaining more comprehensive insights and making more accurate conclusions. </w:t>
-        <w:br/>
-        <w:br/>
-        <w:t>### Charts:</w:t>
-        <w:br/>
-        <w:br/>
-        <w:t>Due to the limited and homogeneous nature of the responses, it is not possible to create meaningful charts for this analysis.</w:t>
+        <w:t>The hypothesis was that open AI is working. Given the responses received, it can be inferred that the system is functional as it was able to record and process the responses. However, as the survey was only completed by one respondent, the data is limited. Therefore, the hypothesis is *Partially Supported*. More data is needed to fully confirm the hypothesis.</w:t>
       </w:r>
     </w:p>
     <w:p>
       <w:r>
-        <w:t>Question: Do you think QA testing is important for frontend development?</w:t>
+        <w:t>Question: testing MCQ</w:t>
       </w:r>
     </w:p>
     <w:p>
       <w:r>
         <w:drawing>
           <wp:inline xmlns:a="http://schemas.openxmlformats.org/drawingml/2006/main" xmlns:pic="http://schemas.openxmlformats.org/drawingml/2006/picture">
-            <wp:extent cx="3657600" cy="3657600"/>
+            <wp:extent cx="3657600" cy="2743200"/>
             <wp:docPr id="1" name="Picture 1"/>
             <wp:cNvGraphicFramePr>
               <a:graphicFrameLocks noChangeAspect="1"/>
@@ -120,6 +108,52 @@
                   </pic:nvPicPr>
                   <pic:blipFill>
                     <a:blip r:embed="rId9"/>
+                    <a:stretch>
+                      <a:fillRect/>
+                    </a:stretch>
+                  </pic:blipFill>
+                  <pic:spPr>
+                    <a:xfrm>
+                      <a:off x="0" y="0"/>
+                      <a:ext cx="3657600" cy="2743200"/>
+                    </a:xfrm>
+                    <a:prstGeom prst="rect"/>
+                  </pic:spPr>
+                </pic:pic>
+              </a:graphicData>
+            </a:graphic>
+          </wp:inline>
+        </w:drawing>
+      </w:r>
+    </w:p>
+    <w:p>
+      <w:r>
+        <w:br/>
+      </w:r>
+    </w:p>
+    <w:p>
+      <w:r>
+        <w:t>Question: Testing True False</w:t>
+      </w:r>
+    </w:p>
+    <w:p>
+      <w:r>
+        <w:drawing>
+          <wp:inline xmlns:a="http://schemas.openxmlformats.org/drawingml/2006/main" xmlns:pic="http://schemas.openxmlformats.org/drawingml/2006/picture">
+            <wp:extent cx="3657600" cy="3657600"/>
+            <wp:docPr id="2" name="Picture 2"/>
+            <wp:cNvGraphicFramePr>
+              <a:graphicFrameLocks noChangeAspect="1"/>
+            </wp:cNvGraphicFramePr>
+            <a:graphic>
+              <a:graphicData uri="http://schemas.openxmlformats.org/drawingml/2006/picture">
+                <pic:pic>
+                  <pic:nvPicPr>
+                    <pic:cNvPr id="0" name="chart_1.png"/>
+                    <pic:cNvPicPr/>
+                  </pic:nvPicPr>
+                  <pic:blipFill>
+                    <a:blip r:embed="rId10"/>
                     <a:stretch>
                       <a:fillRect/>
                     </a:stretch>
@@ -145,98 +179,6 @@
     </w:p>
     <w:p>
       <w:r>
-        <w:t>Question: What is your primary method of implementing QA testing in frontend development?</w:t>
-      </w:r>
-    </w:p>
-    <w:p>
-      <w:r>
-        <w:drawing>
-          <wp:inline xmlns:a="http://schemas.openxmlformats.org/drawingml/2006/main" xmlns:pic="http://schemas.openxmlformats.org/drawingml/2006/picture">
-            <wp:extent cx="3657600" cy="2743200"/>
-            <wp:docPr id="2" name="Picture 2"/>
-            <wp:cNvGraphicFramePr>
-              <a:graphicFrameLocks noChangeAspect="1"/>
-            </wp:cNvGraphicFramePr>
-            <a:graphic>
-              <a:graphicData uri="http://schemas.openxmlformats.org/drawingml/2006/picture">
-                <pic:pic>
-                  <pic:nvPicPr>
-                    <pic:cNvPr id="0" name="chart_1.png"/>
-                    <pic:cNvPicPr/>
-                  </pic:nvPicPr>
-                  <pic:blipFill>
-                    <a:blip r:embed="rId10"/>
-                    <a:stretch>
-                      <a:fillRect/>
-                    </a:stretch>
-                  </pic:blipFill>
-                  <pic:spPr>
-                    <a:xfrm>
-                      <a:off x="0" y="0"/>
-                      <a:ext cx="3657600" cy="2743200"/>
-                    </a:xfrm>
-                    <a:prstGeom prst="rect"/>
-                  </pic:spPr>
-                </pic:pic>
-              </a:graphicData>
-            </a:graphic>
-          </wp:inline>
-        </w:drawing>
-      </w:r>
-    </w:p>
-    <w:p>
-      <w:r>
-        <w:br/>
-      </w:r>
-    </w:p>
-    <w:p>
-      <w:r>
-        <w:t>Question: Based on your experience, how much time should ideally be spent on QA testing for frontend development?</w:t>
-      </w:r>
-    </w:p>
-    <w:p>
-      <w:r>
-        <w:drawing>
-          <wp:inline xmlns:a="http://schemas.openxmlformats.org/drawingml/2006/main" xmlns:pic="http://schemas.openxmlformats.org/drawingml/2006/picture">
-            <wp:extent cx="3657600" cy="2743200"/>
-            <wp:docPr id="3" name="Picture 3"/>
-            <wp:cNvGraphicFramePr>
-              <a:graphicFrameLocks noChangeAspect="1"/>
-            </wp:cNvGraphicFramePr>
-            <a:graphic>
-              <a:graphicData uri="http://schemas.openxmlformats.org/drawingml/2006/picture">
-                <pic:pic>
-                  <pic:nvPicPr>
-                    <pic:cNvPr id="0" name="chart_2.png"/>
-                    <pic:cNvPicPr/>
-                  </pic:nvPicPr>
-                  <pic:blipFill>
-                    <a:blip r:embed="rId11"/>
-                    <a:stretch>
-                      <a:fillRect/>
-                    </a:stretch>
-                  </pic:blipFill>
-                  <pic:spPr>
-                    <a:xfrm>
-                      <a:off x="0" y="0"/>
-                      <a:ext cx="3657600" cy="2743200"/>
-                    </a:xfrm>
-                    <a:prstGeom prst="rect"/>
-                  </pic:spPr>
-                </pic:pic>
-              </a:graphicData>
-            </a:graphic>
-          </wp:inline>
-        </w:drawing>
-      </w:r>
-    </w:p>
-    <w:p>
-      <w:r>
-        <w:br/>
-      </w:r>
-    </w:p>
-    <w:p>
-      <w:r>
         <w:t>Top 10 Most Common Words in Open-Ended Questions</w:t>
       </w:r>
     </w:p>
@@ -245,7 +187,7 @@
         <w:drawing>
           <wp:inline xmlns:a="http://schemas.openxmlformats.org/drawingml/2006/main" xmlns:pic="http://schemas.openxmlformats.org/drawingml/2006/picture">
             <wp:extent cx="3657600" cy="1828800"/>
-            <wp:docPr id="4" name="Picture 4"/>
+            <wp:docPr id="3" name="Picture 3"/>
             <wp:cNvGraphicFramePr>
               <a:graphicFrameLocks noChangeAspect="1"/>
             </wp:cNvGraphicFramePr>
@@ -257,7 +199,7 @@
                     <pic:cNvPicPr/>
                   </pic:nvPicPr>
                   <pic:blipFill>
-                    <a:blip r:embed="rId12"/>
+                    <a:blip r:embed="rId11"/>
                     <a:stretch>
                       <a:fillRect/>
                     </a:stretch>

</xml_diff>